<commit_message>
--updated doc and converted to .md
</commit_message>
<xml_diff>
--- a/docs/Billingware.docx
+++ b/docs/Billingware.docx
@@ -43,446 +43,465 @@
       <w:r>
         <w:t>entity</w:t>
       </w:r>
+      <w:r>
+        <w:t>.</w:t>
+      </w:r>
+    </w:p>
+    <w:p/>
+    <w:p>
+      <w:pPr>
+        <w:pStyle w:val="Heading2"/>
+      </w:pPr>
+      <w:r>
+        <w:t>Features</w:t>
+      </w:r>
+    </w:p>
+    <w:p>
+      <w:pPr>
+        <w:pStyle w:val="ListParagraph"/>
+        <w:numPr>
+          <w:ilvl w:val="0"/>
+          <w:numId w:val="1"/>
+        </w:numPr>
+      </w:pPr>
+      <w:r>
+        <w:t>An REST-like HTTP API interface that performs basic banking functio</w:t>
+      </w:r>
+      <w:r>
+        <w:t xml:space="preserve">ns such as credit and debit an </w:t>
+      </w:r>
+      <w:r>
+        <w:t>account</w:t>
+      </w:r>
+    </w:p>
+    <w:p>
+      <w:pPr>
+        <w:pStyle w:val="ListParagraph"/>
+        <w:numPr>
+          <w:ilvl w:val="0"/>
+          <w:numId w:val="1"/>
+        </w:numPr>
+      </w:pPr>
+      <w:r>
+        <w:t>A read-only web user interface to view accounts, balances and transaction history.</w:t>
+      </w:r>
+    </w:p>
+    <w:p>
+      <w:pPr>
+        <w:pStyle w:val="ListParagraph"/>
+        <w:numPr>
+          <w:ilvl w:val="0"/>
+          <w:numId w:val="1"/>
+        </w:numPr>
+      </w:pPr>
+      <w:r>
+        <w:t>An SDK with which to interact with the API service (beginning with C#)</w:t>
+      </w:r>
+    </w:p>
+    <w:p/>
+    <w:p>
+      <w:pPr>
+        <w:pStyle w:val="Heading2"/>
+      </w:pPr>
+      <w:r>
+        <w:t>Features Breakdown</w:t>
+      </w:r>
+    </w:p>
+    <w:p>
+      <w:pPr>
+        <w:pStyle w:val="ListParagraph"/>
+        <w:numPr>
+          <w:ilvl w:val="0"/>
+          <w:numId w:val="2"/>
+        </w:numPr>
+      </w:pPr>
+      <w:r>
+        <w:t>REST-like HTTP Interface: All requests and responses are in JSON.</w:t>
+      </w:r>
+      <w:r>
+        <w:t xml:space="preserve"> Are requests will have Authorization with Basic </w:t>
+      </w:r>
+      <w:proofErr w:type="gramStart"/>
+      <w:r>
+        <w:t>scheme.</w:t>
+      </w:r>
+      <w:proofErr w:type="gramEnd"/>
+      <w:r>
+        <w:t xml:space="preserve"> The keys </w:t>
+      </w:r>
+      <w:proofErr w:type="gramStart"/>
+      <w:r>
+        <w:t>will be provided</w:t>
+      </w:r>
+      <w:proofErr w:type="gramEnd"/>
+      <w:r>
+        <w:t xml:space="preserve"> by the system upon successful setup. Each request will have to contain a “reference” parameter supplied by the caller. Each response will contain the said “reference” and a “ticket” (an encrypted token that validates the transaction as received and processed).  Below are the functions in the HTTP interface</w:t>
+      </w:r>
+    </w:p>
+    <w:p>
+      <w:pPr>
+        <w:pStyle w:val="ListParagraph"/>
+        <w:numPr>
+          <w:ilvl w:val="1"/>
+          <w:numId w:val="2"/>
+        </w:numPr>
+      </w:pPr>
+      <w:r>
+        <w:t>Create Account</w:t>
+      </w:r>
+    </w:p>
+    <w:p>
+      <w:pPr>
+        <w:pStyle w:val="ListParagraph"/>
+        <w:numPr>
+          <w:ilvl w:val="2"/>
+          <w:numId w:val="2"/>
+        </w:numPr>
+      </w:pPr>
+      <w:r>
+        <w:t>Supports GET, POST, PUT and DELETE</w:t>
+      </w:r>
+    </w:p>
+    <w:p>
+      <w:pPr>
+        <w:pStyle w:val="ListParagraph"/>
+        <w:numPr>
+          <w:ilvl w:val="2"/>
+          <w:numId w:val="2"/>
+        </w:numPr>
+      </w:pPr>
+      <w:r>
+        <w:t>The following will be used to create the account:</w:t>
+      </w:r>
+    </w:p>
+    <w:p>
+      <w:pPr>
+        <w:pStyle w:val="ListParagraph"/>
+        <w:numPr>
+          <w:ilvl w:val="3"/>
+          <w:numId w:val="2"/>
+        </w:numPr>
+      </w:pPr>
+      <w:r>
+        <w:t>Account Number – from caller’s legacy system</w:t>
+      </w:r>
+      <w:r>
+        <w:t>, must be unique and may be used in all subsequent API calls</w:t>
+      </w:r>
+    </w:p>
+    <w:p>
+      <w:pPr>
+        <w:pStyle w:val="ListParagraph"/>
+        <w:numPr>
+          <w:ilvl w:val="3"/>
+          <w:numId w:val="2"/>
+        </w:numPr>
+      </w:pPr>
+      <w:r>
+        <w:t xml:space="preserve">Account Code – system generated and </w:t>
+      </w:r>
+      <w:r>
+        <w:t>may</w:t>
+      </w:r>
+      <w:r>
+        <w:t xml:space="preserve"> be used in all subsequent API calls</w:t>
+      </w:r>
+    </w:p>
+    <w:p>
+      <w:pPr>
+        <w:pStyle w:val="ListParagraph"/>
+        <w:numPr>
+          <w:ilvl w:val="3"/>
+          <w:numId w:val="2"/>
+        </w:numPr>
+      </w:pPr>
+      <w:r>
+        <w:t xml:space="preserve">Extra – </w:t>
+      </w:r>
+      <w:r>
+        <w:t xml:space="preserve">Flat </w:t>
+      </w:r>
+      <w:r>
+        <w:t>JSON field</w:t>
+      </w:r>
+    </w:p>
+    <w:p>
+      <w:pPr>
+        <w:pStyle w:val="ListParagraph"/>
+        <w:numPr>
+          <w:ilvl w:val="4"/>
+          <w:numId w:val="2"/>
+        </w:numPr>
+      </w:pPr>
+      <w:r>
+        <w:t>Will be used for generic manipulations, e.g. allow overdraft,</w:t>
+      </w:r>
+      <w:r>
+        <w:t xml:space="preserve"> name, address,</w:t>
+      </w:r>
+      <w:r>
+        <w:t xml:space="preserve"> etc.</w:t>
+      </w:r>
+    </w:p>
+    <w:p>
+      <w:pPr>
+        <w:pStyle w:val="ListParagraph"/>
+        <w:numPr>
+          <w:ilvl w:val="1"/>
+          <w:numId w:val="2"/>
+        </w:numPr>
+      </w:pPr>
+      <w:r>
+        <w:t>Credit</w:t>
+      </w:r>
+    </w:p>
+    <w:p>
+      <w:pPr>
+        <w:pStyle w:val="ListParagraph"/>
+        <w:numPr>
+          <w:ilvl w:val="2"/>
+          <w:numId w:val="2"/>
+        </w:numPr>
+      </w:pPr>
+      <w:r>
+        <w:t>Supports POST</w:t>
+      </w:r>
+    </w:p>
+    <w:p>
+      <w:pPr>
+        <w:pStyle w:val="ListParagraph"/>
+        <w:numPr>
+          <w:ilvl w:val="2"/>
+          <w:numId w:val="2"/>
+        </w:numPr>
+      </w:pPr>
+      <w:r>
+        <w:t>Asynchronous – callback may be provided</w:t>
+      </w:r>
+    </w:p>
+    <w:p>
+      <w:pPr>
+        <w:pStyle w:val="ListParagraph"/>
+        <w:numPr>
+          <w:ilvl w:val="2"/>
+          <w:numId w:val="2"/>
+        </w:numPr>
+      </w:pPr>
+      <w:r>
+        <w:t>Payload includes:</w:t>
+      </w:r>
+    </w:p>
+    <w:p>
+      <w:pPr>
+        <w:pStyle w:val="ListParagraph"/>
+        <w:numPr>
+          <w:ilvl w:val="3"/>
+          <w:numId w:val="2"/>
+        </w:numPr>
+      </w:pPr>
+      <w:r>
+        <w:t>Amount</w:t>
+      </w:r>
+    </w:p>
+    <w:p>
+      <w:pPr>
+        <w:pStyle w:val="ListParagraph"/>
+        <w:numPr>
+          <w:ilvl w:val="3"/>
+          <w:numId w:val="2"/>
+        </w:numPr>
+      </w:pPr>
+      <w:r>
+        <w:t>Reference</w:t>
+      </w:r>
+    </w:p>
+    <w:p>
+      <w:pPr>
+        <w:pStyle w:val="ListParagraph"/>
+        <w:numPr>
+          <w:ilvl w:val="3"/>
+          <w:numId w:val="2"/>
+        </w:numPr>
+      </w:pPr>
+      <w:r>
+        <w:t>Narration</w:t>
+      </w:r>
+    </w:p>
+    <w:p>
+      <w:pPr>
+        <w:pStyle w:val="ListParagraph"/>
+        <w:numPr>
+          <w:ilvl w:val="1"/>
+          <w:numId w:val="2"/>
+        </w:numPr>
+      </w:pPr>
+      <w:r>
+        <w:t>Debit</w:t>
+      </w:r>
+    </w:p>
+    <w:p>
+      <w:pPr>
+        <w:pStyle w:val="ListParagraph"/>
+        <w:numPr>
+          <w:ilvl w:val="2"/>
+          <w:numId w:val="2"/>
+        </w:numPr>
+      </w:pPr>
+      <w:r>
+        <w:t>Supports POST</w:t>
+      </w:r>
+    </w:p>
+    <w:p>
+      <w:pPr>
+        <w:pStyle w:val="ListParagraph"/>
+        <w:numPr>
+          <w:ilvl w:val="2"/>
+          <w:numId w:val="2"/>
+        </w:numPr>
+      </w:pPr>
+      <w:r>
+        <w:t>Asynchronous – callback may be provided</w:t>
+      </w:r>
+    </w:p>
+    <w:p>
+      <w:pPr>
+        <w:pStyle w:val="ListParagraph"/>
+        <w:numPr>
+          <w:ilvl w:val="2"/>
+          <w:numId w:val="2"/>
+        </w:numPr>
+      </w:pPr>
+      <w:r>
+        <w:t>Payload includes:</w:t>
+      </w:r>
+    </w:p>
+    <w:p>
+      <w:pPr>
+        <w:pStyle w:val="ListParagraph"/>
+        <w:numPr>
+          <w:ilvl w:val="3"/>
+          <w:numId w:val="2"/>
+        </w:numPr>
+      </w:pPr>
+      <w:r>
+        <w:t>Amount</w:t>
+      </w:r>
+    </w:p>
+    <w:p>
+      <w:pPr>
+        <w:pStyle w:val="ListParagraph"/>
+        <w:numPr>
+          <w:ilvl w:val="3"/>
+          <w:numId w:val="2"/>
+        </w:numPr>
+      </w:pPr>
+      <w:r>
+        <w:lastRenderedPageBreak/>
+        <w:t>Reference</w:t>
+      </w:r>
+    </w:p>
+    <w:p>
+      <w:pPr>
+        <w:pStyle w:val="ListParagraph"/>
+        <w:numPr>
+          <w:ilvl w:val="3"/>
+          <w:numId w:val="2"/>
+        </w:numPr>
+      </w:pPr>
+      <w:r>
+        <w:t>Narration</w:t>
+      </w:r>
+    </w:p>
+    <w:p>
+      <w:pPr>
+        <w:pStyle w:val="ListParagraph"/>
+        <w:numPr>
+          <w:ilvl w:val="1"/>
+          <w:numId w:val="2"/>
+        </w:numPr>
+      </w:pPr>
+      <w:r>
+        <w:t>Get Balance</w:t>
+      </w:r>
+    </w:p>
+    <w:p>
+      <w:pPr>
+        <w:pStyle w:val="ListParagraph"/>
+        <w:numPr>
+          <w:ilvl w:val="2"/>
+          <w:numId w:val="2"/>
+        </w:numPr>
+      </w:pPr>
+      <w:r>
+        <w:t>Supports GET</w:t>
+      </w:r>
+    </w:p>
+    <w:p>
+      <w:pPr>
+        <w:pStyle w:val="ListParagraph"/>
+        <w:numPr>
+          <w:ilvl w:val="2"/>
+          <w:numId w:val="2"/>
+        </w:numPr>
+      </w:pPr>
+      <w:r>
+        <w:t>Payload includes:</w:t>
+      </w:r>
+    </w:p>
+    <w:p>
+      <w:pPr>
+        <w:pStyle w:val="ListParagraph"/>
+        <w:numPr>
+          <w:ilvl w:val="3"/>
+          <w:numId w:val="2"/>
+        </w:numPr>
+      </w:pPr>
+      <w:r>
+        <w:t>Account Code or account number</w:t>
+      </w:r>
+    </w:p>
+    <w:p>
+      <w:pPr>
+        <w:pStyle w:val="ListParagraph"/>
+      </w:pPr>
+    </w:p>
+    <w:p>
+      <w:pPr>
+        <w:pStyle w:val="ListParagraph"/>
+        <w:numPr>
+          <w:ilvl w:val="0"/>
+          <w:numId w:val="2"/>
+        </w:numPr>
+      </w:pPr>
+      <w:r>
+        <w:t>Web UI: This will be a basic, simple read-only interface to view all accounts and transaction history. Access to this portal will use a flat file.</w:t>
+      </w:r>
+    </w:p>
+    <w:p>
+      <w:pPr>
+        <w:pStyle w:val="ListParagraph"/>
+        <w:numPr>
+          <w:ilvl w:val="0"/>
+          <w:numId w:val="2"/>
+        </w:numPr>
+      </w:pPr>
+      <w:r>
+        <w:t>SDK: The following languages</w:t>
+      </w:r>
+    </w:p>
+    <w:p>
+      <w:pPr>
+        <w:pStyle w:val="ListParagraph"/>
+        <w:numPr>
+          <w:ilvl w:val="1"/>
+          <w:numId w:val="2"/>
+        </w:numPr>
+      </w:pPr>
+      <w:r>
+        <w:t>C#</w:t>
+      </w:r>
       <w:bookmarkStart w:id="0" w:name="_GoBack"/>
       <w:bookmarkEnd w:id="0"/>
-      <w:r>
-        <w:t>.</w:t>
-      </w:r>
-    </w:p>
-    <w:p/>
-    <w:p>
-      <w:pPr>
-        <w:pStyle w:val="Heading2"/>
-      </w:pPr>
-      <w:r>
-        <w:t>Features</w:t>
-      </w:r>
-    </w:p>
-    <w:p>
-      <w:pPr>
-        <w:pStyle w:val="ListParagraph"/>
-        <w:numPr>
-          <w:ilvl w:val="0"/>
-          <w:numId w:val="1"/>
-        </w:numPr>
-      </w:pPr>
-      <w:r>
-        <w:t>An REST-like HTTP API interface that performs basic banking functio</w:t>
-      </w:r>
-      <w:r>
-        <w:t xml:space="preserve">ns such as credit and debit an </w:t>
-      </w:r>
-      <w:r>
-        <w:t>account</w:t>
-      </w:r>
-    </w:p>
-    <w:p>
-      <w:pPr>
-        <w:pStyle w:val="ListParagraph"/>
-        <w:numPr>
-          <w:ilvl w:val="0"/>
-          <w:numId w:val="1"/>
-        </w:numPr>
-      </w:pPr>
-      <w:r>
-        <w:t>A read-only web user interface to view accounts, balances and transaction history.</w:t>
-      </w:r>
-    </w:p>
-    <w:p>
-      <w:pPr>
-        <w:pStyle w:val="ListParagraph"/>
-        <w:numPr>
-          <w:ilvl w:val="0"/>
-          <w:numId w:val="1"/>
-        </w:numPr>
-      </w:pPr>
-      <w:r>
-        <w:t>An SDK with which to interact with the API service (beginning with C#)</w:t>
-      </w:r>
-    </w:p>
-    <w:p/>
-    <w:p>
-      <w:pPr>
-        <w:pStyle w:val="Heading2"/>
-      </w:pPr>
-      <w:r>
-        <w:t>Features Breakdown</w:t>
-      </w:r>
-    </w:p>
-    <w:p>
-      <w:pPr>
-        <w:pStyle w:val="ListParagraph"/>
-        <w:numPr>
-          <w:ilvl w:val="0"/>
-          <w:numId w:val="2"/>
-        </w:numPr>
-      </w:pPr>
-      <w:r>
-        <w:t>REST-like HTTP Interface: All requests and responses are in JSON.</w:t>
-      </w:r>
-      <w:r>
-        <w:t xml:space="preserve"> Are requests will have Authorization with Basic scheme. The keys will be provided by the system upon successful setup. Each request will have to contain a “reference” parameter supplied by the caller. Each response will contain the said “reference” and a “ticket” (an encrypted token that validates the transaction as received and processed).  Below are the functions in the HTTP interface</w:t>
-      </w:r>
-    </w:p>
-    <w:p>
-      <w:pPr>
-        <w:pStyle w:val="ListParagraph"/>
-        <w:numPr>
-          <w:ilvl w:val="1"/>
-          <w:numId w:val="2"/>
-        </w:numPr>
-      </w:pPr>
-      <w:r>
-        <w:t>Create Account</w:t>
-      </w:r>
-    </w:p>
-    <w:p>
-      <w:pPr>
-        <w:pStyle w:val="ListParagraph"/>
-        <w:numPr>
-          <w:ilvl w:val="2"/>
-          <w:numId w:val="2"/>
-        </w:numPr>
-      </w:pPr>
-      <w:r>
-        <w:t>Supports GET, POST, PUT and DELETE</w:t>
-      </w:r>
-    </w:p>
-    <w:p>
-      <w:pPr>
-        <w:pStyle w:val="ListParagraph"/>
-        <w:numPr>
-          <w:ilvl w:val="2"/>
-          <w:numId w:val="2"/>
-        </w:numPr>
-      </w:pPr>
-      <w:r>
-        <w:t>The following will be used to create the account:</w:t>
-      </w:r>
-    </w:p>
-    <w:p>
-      <w:pPr>
-        <w:pStyle w:val="ListParagraph"/>
-        <w:numPr>
-          <w:ilvl w:val="3"/>
-          <w:numId w:val="2"/>
-        </w:numPr>
-      </w:pPr>
-      <w:r>
-        <w:t>Account Number – from caller’s legacy system</w:t>
-      </w:r>
-      <w:r>
-        <w:t>, must be unique and may be used in all subsequent API calls</w:t>
-      </w:r>
-    </w:p>
-    <w:p>
-      <w:pPr>
-        <w:pStyle w:val="ListParagraph"/>
-        <w:numPr>
-          <w:ilvl w:val="3"/>
-          <w:numId w:val="2"/>
-        </w:numPr>
-      </w:pPr>
-      <w:r>
-        <w:t xml:space="preserve">Account Code – system generated and </w:t>
-      </w:r>
-      <w:r>
-        <w:t>may</w:t>
-      </w:r>
-      <w:r>
-        <w:t xml:space="preserve"> be used in all subsequent API calls</w:t>
-      </w:r>
-    </w:p>
-    <w:p>
-      <w:pPr>
-        <w:pStyle w:val="ListParagraph"/>
-        <w:numPr>
-          <w:ilvl w:val="3"/>
-          <w:numId w:val="2"/>
-        </w:numPr>
-      </w:pPr>
-      <w:r>
-        <w:t xml:space="preserve">Extra – </w:t>
-      </w:r>
-      <w:r>
-        <w:t xml:space="preserve">Flat </w:t>
-      </w:r>
-      <w:r>
-        <w:t>JSON field</w:t>
-      </w:r>
-    </w:p>
-    <w:p>
-      <w:pPr>
-        <w:pStyle w:val="ListParagraph"/>
-        <w:numPr>
-          <w:ilvl w:val="4"/>
-          <w:numId w:val="2"/>
-        </w:numPr>
-      </w:pPr>
-      <w:r>
-        <w:t>Will be used for generic manipulations, e.g. allow overdraft,</w:t>
-      </w:r>
-      <w:r>
-        <w:t xml:space="preserve"> name, address,</w:t>
-      </w:r>
-      <w:r>
-        <w:t xml:space="preserve"> etc.</w:t>
-      </w:r>
-    </w:p>
-    <w:p>
-      <w:pPr>
-        <w:pStyle w:val="ListParagraph"/>
-        <w:numPr>
-          <w:ilvl w:val="1"/>
-          <w:numId w:val="2"/>
-        </w:numPr>
-      </w:pPr>
-      <w:r>
-        <w:t>Credit</w:t>
-      </w:r>
-    </w:p>
-    <w:p>
-      <w:pPr>
-        <w:pStyle w:val="ListParagraph"/>
-        <w:numPr>
-          <w:ilvl w:val="2"/>
-          <w:numId w:val="2"/>
-        </w:numPr>
-      </w:pPr>
-      <w:r>
-        <w:t>Supports POST</w:t>
-      </w:r>
-    </w:p>
-    <w:p>
-      <w:pPr>
-        <w:pStyle w:val="ListParagraph"/>
-        <w:numPr>
-          <w:ilvl w:val="2"/>
-          <w:numId w:val="2"/>
-        </w:numPr>
-      </w:pPr>
-      <w:r>
-        <w:t>Asynchronous – callback may be provided</w:t>
-      </w:r>
-    </w:p>
-    <w:p>
-      <w:pPr>
-        <w:pStyle w:val="ListParagraph"/>
-        <w:numPr>
-          <w:ilvl w:val="2"/>
-          <w:numId w:val="2"/>
-        </w:numPr>
-      </w:pPr>
-      <w:r>
-        <w:t>Payload includes:</w:t>
-      </w:r>
-    </w:p>
-    <w:p>
-      <w:pPr>
-        <w:pStyle w:val="ListParagraph"/>
-        <w:numPr>
-          <w:ilvl w:val="3"/>
-          <w:numId w:val="2"/>
-        </w:numPr>
-      </w:pPr>
-      <w:r>
-        <w:t>Amount</w:t>
-      </w:r>
-    </w:p>
-    <w:p>
-      <w:pPr>
-        <w:pStyle w:val="ListParagraph"/>
-        <w:numPr>
-          <w:ilvl w:val="3"/>
-          <w:numId w:val="2"/>
-        </w:numPr>
-      </w:pPr>
-      <w:r>
-        <w:t>Reference</w:t>
-      </w:r>
-    </w:p>
-    <w:p>
-      <w:pPr>
-        <w:pStyle w:val="ListParagraph"/>
-        <w:numPr>
-          <w:ilvl w:val="3"/>
-          <w:numId w:val="2"/>
-        </w:numPr>
-      </w:pPr>
-      <w:r>
-        <w:t>Narration</w:t>
-      </w:r>
-    </w:p>
-    <w:p>
-      <w:pPr>
-        <w:pStyle w:val="ListParagraph"/>
-        <w:numPr>
-          <w:ilvl w:val="1"/>
-          <w:numId w:val="2"/>
-        </w:numPr>
-      </w:pPr>
-      <w:r>
-        <w:t>Debit</w:t>
-      </w:r>
-    </w:p>
-    <w:p>
-      <w:pPr>
-        <w:pStyle w:val="ListParagraph"/>
-        <w:numPr>
-          <w:ilvl w:val="2"/>
-          <w:numId w:val="2"/>
-        </w:numPr>
-      </w:pPr>
-      <w:r>
-        <w:t>Supports POST</w:t>
-      </w:r>
-    </w:p>
-    <w:p>
-      <w:pPr>
-        <w:pStyle w:val="ListParagraph"/>
-        <w:numPr>
-          <w:ilvl w:val="2"/>
-          <w:numId w:val="2"/>
-        </w:numPr>
-      </w:pPr>
-      <w:r>
-        <w:t>Asynchronous – callback may be provided</w:t>
-      </w:r>
-    </w:p>
-    <w:p>
-      <w:pPr>
-        <w:pStyle w:val="ListParagraph"/>
-        <w:numPr>
-          <w:ilvl w:val="2"/>
-          <w:numId w:val="2"/>
-        </w:numPr>
-      </w:pPr>
-      <w:r>
-        <w:t>Payload includes:</w:t>
-      </w:r>
-    </w:p>
-    <w:p>
-      <w:pPr>
-        <w:pStyle w:val="ListParagraph"/>
-        <w:numPr>
-          <w:ilvl w:val="3"/>
-          <w:numId w:val="2"/>
-        </w:numPr>
-      </w:pPr>
-      <w:r>
-        <w:t>Amount</w:t>
-      </w:r>
-    </w:p>
-    <w:p>
-      <w:pPr>
-        <w:pStyle w:val="ListParagraph"/>
-        <w:numPr>
-          <w:ilvl w:val="3"/>
-          <w:numId w:val="2"/>
-        </w:numPr>
-      </w:pPr>
-      <w:r>
-        <w:lastRenderedPageBreak/>
-        <w:t>Reference</w:t>
-      </w:r>
-    </w:p>
-    <w:p>
-      <w:pPr>
-        <w:pStyle w:val="ListParagraph"/>
-        <w:numPr>
-          <w:ilvl w:val="3"/>
-          <w:numId w:val="2"/>
-        </w:numPr>
-      </w:pPr>
-      <w:r>
-        <w:t>Narration</w:t>
-      </w:r>
-    </w:p>
-    <w:p>
-      <w:pPr>
-        <w:pStyle w:val="ListParagraph"/>
-        <w:numPr>
-          <w:ilvl w:val="1"/>
-          <w:numId w:val="2"/>
-        </w:numPr>
-      </w:pPr>
-      <w:r>
-        <w:t>Get Balance</w:t>
-      </w:r>
-    </w:p>
-    <w:p>
-      <w:pPr>
-        <w:pStyle w:val="ListParagraph"/>
-        <w:numPr>
-          <w:ilvl w:val="2"/>
-          <w:numId w:val="2"/>
-        </w:numPr>
-      </w:pPr>
-      <w:r>
-        <w:t>Supports GET</w:t>
-      </w:r>
-    </w:p>
-    <w:p>
-      <w:pPr>
-        <w:pStyle w:val="ListParagraph"/>
-        <w:numPr>
-          <w:ilvl w:val="2"/>
-          <w:numId w:val="2"/>
-        </w:numPr>
-      </w:pPr>
-      <w:r>
-        <w:t>Payload includes:</w:t>
-      </w:r>
-    </w:p>
-    <w:p>
-      <w:pPr>
-        <w:pStyle w:val="ListParagraph"/>
-        <w:numPr>
-          <w:ilvl w:val="3"/>
-          <w:numId w:val="2"/>
-        </w:numPr>
-      </w:pPr>
-      <w:r>
-        <w:t>Account Code or account number</w:t>
-      </w:r>
-    </w:p>
-    <w:p>
-      <w:pPr>
-        <w:pStyle w:val="ListParagraph"/>
-      </w:pPr>
-    </w:p>
-    <w:p>
-      <w:pPr>
-        <w:pStyle w:val="ListParagraph"/>
-        <w:numPr>
-          <w:ilvl w:val="0"/>
-          <w:numId w:val="2"/>
-        </w:numPr>
-      </w:pPr>
-      <w:r>
-        <w:t>Web UI: This will be a basic, simple read-only interface to view all accounts and transaction history. Access to this portal will use a flat file.</w:t>
-      </w:r>
-    </w:p>
-    <w:p>
-      <w:pPr>
-        <w:pStyle w:val="ListParagraph"/>
-        <w:numPr>
-          <w:ilvl w:val="0"/>
-          <w:numId w:val="2"/>
-        </w:numPr>
-      </w:pPr>
-      <w:r>
-        <w:t>SDK: The following languages</w:t>
-      </w:r>
-    </w:p>
-    <w:p>
-      <w:pPr>
-        <w:pStyle w:val="ListParagraph"/>
-        <w:numPr>
-          <w:ilvl w:val="1"/>
-          <w:numId w:val="2"/>
-        </w:numPr>
-      </w:pPr>
     </w:p>
     <w:sectPr>
       <w:pgSz w:w="12240" w:h="15840"/>

</xml_diff>